<commit_message>
worked on confusion matrices and visuals. Still need to work on the regression model predictions, but almost there.
</commit_message>
<xml_diff>
--- a/Exec.docx
+++ b/Exec.docx
@@ -85,19 +85,8 @@
           <w:sz w:val="24"/>
           <w:szCs w:val="24"/>
         </w:rPr>
-        <w:t xml:space="preserve">your project's </w:t>
-      </w:r>
-      <w:proofErr w:type="gramStart"/>
-      <w:r>
-        <w:rPr>
-          <w:rFonts w:ascii="Segoe UI" w:eastAsia="Times New Roman" w:hAnsi="Segoe UI" w:cs="Segoe UI"/>
-          <w:color w:val="24292E"/>
-          <w:sz w:val="24"/>
-          <w:szCs w:val="24"/>
-        </w:rPr>
-        <w:t>question</w:t>
-      </w:r>
-      <w:proofErr w:type="gramEnd"/>
+        <w:t>your project's question</w:t>
+      </w:r>
     </w:p>
     <w:p>
       <w:pPr>
@@ -121,19 +110,8 @@
           <w:sz w:val="24"/>
           <w:szCs w:val="24"/>
         </w:rPr>
-        <w:t>why the question is important/</w:t>
-      </w:r>
-      <w:proofErr w:type="gramStart"/>
-      <w:r>
-        <w:rPr>
-          <w:rFonts w:ascii="Segoe UI" w:eastAsia="Times New Roman" w:hAnsi="Segoe UI" w:cs="Segoe UI"/>
-          <w:color w:val="24292E"/>
-          <w:sz w:val="24"/>
-          <w:szCs w:val="24"/>
-        </w:rPr>
-        <w:t>interesting</w:t>
-      </w:r>
-      <w:proofErr w:type="gramEnd"/>
+        <w:t>why the question is important/interesting</w:t>
+      </w:r>
     </w:p>
     <w:p>
       <w:pPr>
@@ -157,19 +135,8 @@
           <w:sz w:val="24"/>
           <w:szCs w:val="24"/>
         </w:rPr>
-        <w:t xml:space="preserve">what makes this a prediction </w:t>
-      </w:r>
-      <w:proofErr w:type="gramStart"/>
-      <w:r>
-        <w:rPr>
-          <w:rFonts w:ascii="Segoe UI" w:eastAsia="Times New Roman" w:hAnsi="Segoe UI" w:cs="Segoe UI"/>
-          <w:color w:val="24292E"/>
-          <w:sz w:val="24"/>
-          <w:szCs w:val="24"/>
-        </w:rPr>
-        <w:t>problem</w:t>
-      </w:r>
-      <w:proofErr w:type="gramEnd"/>
+        <w:t>what makes this a prediction problem</w:t>
+      </w:r>
     </w:p>
     <w:p>
       <w:pPr>
@@ -363,6 +330,156 @@
     <w:p>
       <w:pPr>
         <w:numPr>
+          <w:ilvl w:val="1"/>
+          <w:numId w:val="3"/>
+        </w:numPr>
+        <w:shd w:val="clear" w:color="auto" w:fill="FFFFFF"/>
+        <w:spacing w:before="100" w:beforeAutospacing="1" w:after="100" w:afterAutospacing="1" w:line="240" w:lineRule="auto"/>
+        <w:rPr>
+          <w:rFonts w:ascii="Segoe UI" w:eastAsia="Times New Roman" w:hAnsi="Segoe UI" w:cs="Segoe UI"/>
+          <w:color w:val="24292E"/>
+          <w:sz w:val="24"/>
+          <w:szCs w:val="24"/>
+        </w:rPr>
+      </w:pPr>
+      <w:r>
+        <w:rPr>
+          <w:rFonts w:ascii="Segoe UI" w:eastAsia="Times New Roman" w:hAnsi="Segoe UI" w:cs="Segoe UI"/>
+          <w:color w:val="24292E"/>
+          <w:sz w:val="24"/>
+          <w:szCs w:val="24"/>
+        </w:rPr>
+        <w:t>boosted tree</w:t>
+      </w:r>
+    </w:p>
+    <w:p>
+      <w:pPr>
+        <w:numPr>
+          <w:ilvl w:val="1"/>
+          <w:numId w:val="3"/>
+        </w:numPr>
+        <w:shd w:val="clear" w:color="auto" w:fill="FFFFFF"/>
+        <w:spacing w:before="100" w:beforeAutospacing="1" w:after="100" w:afterAutospacing="1" w:line="240" w:lineRule="auto"/>
+        <w:rPr>
+          <w:rFonts w:ascii="Segoe UI" w:eastAsia="Times New Roman" w:hAnsi="Segoe UI" w:cs="Segoe UI"/>
+          <w:color w:val="24292E"/>
+          <w:sz w:val="24"/>
+          <w:szCs w:val="24"/>
+        </w:rPr>
+      </w:pPr>
+      <w:r>
+        <w:rPr>
+          <w:rFonts w:ascii="Segoe UI" w:eastAsia="Times New Roman" w:hAnsi="Segoe UI" w:cs="Segoe UI"/>
+          <w:color w:val="24292E"/>
+          <w:sz w:val="24"/>
+          <w:szCs w:val="24"/>
+        </w:rPr>
+        <w:t>decision tree</w:t>
+      </w:r>
+    </w:p>
+    <w:p>
+      <w:pPr>
+        <w:numPr>
+          <w:ilvl w:val="2"/>
+          <w:numId w:val="3"/>
+        </w:numPr>
+        <w:shd w:val="clear" w:color="auto" w:fill="FFFFFF"/>
+        <w:spacing w:before="100" w:beforeAutospacing="1" w:after="100" w:afterAutospacing="1" w:line="240" w:lineRule="auto"/>
+        <w:rPr>
+          <w:rFonts w:ascii="Segoe UI" w:eastAsia="Times New Roman" w:hAnsi="Segoe UI" w:cs="Segoe UI"/>
+          <w:color w:val="24292E"/>
+          <w:sz w:val="24"/>
+          <w:szCs w:val="24"/>
+        </w:rPr>
+      </w:pPr>
+      <w:r>
+        <w:rPr>
+          <w:rFonts w:ascii="Segoe UI" w:eastAsia="Times New Roman" w:hAnsi="Segoe UI" w:cs="Segoe UI"/>
+          <w:color w:val="24292E"/>
+          <w:sz w:val="24"/>
+          <w:szCs w:val="24"/>
+        </w:rPr>
+        <w:t>area under ROC curve</w:t>
+      </w:r>
+    </w:p>
+    <w:p>
+      <w:pPr>
+        <w:numPr>
+          <w:ilvl w:val="1"/>
+          <w:numId w:val="3"/>
+        </w:numPr>
+        <w:shd w:val="clear" w:color="auto" w:fill="FFFFFF"/>
+        <w:spacing w:before="100" w:beforeAutospacing="1" w:after="100" w:afterAutospacing="1" w:line="240" w:lineRule="auto"/>
+        <w:rPr>
+          <w:rFonts w:ascii="Segoe UI" w:eastAsia="Times New Roman" w:hAnsi="Segoe UI" w:cs="Segoe UI"/>
+          <w:color w:val="24292E"/>
+          <w:sz w:val="24"/>
+          <w:szCs w:val="24"/>
+        </w:rPr>
+      </w:pPr>
+      <w:r>
+        <w:rPr>
+          <w:rFonts w:ascii="Segoe UI" w:eastAsia="Times New Roman" w:hAnsi="Segoe UI" w:cs="Segoe UI"/>
+          <w:color w:val="24292E"/>
+          <w:sz w:val="24"/>
+          <w:szCs w:val="24"/>
+        </w:rPr>
+        <w:t>linear regression (classification)</w:t>
+      </w:r>
+    </w:p>
+    <w:p>
+      <w:pPr>
+        <w:numPr>
+          <w:ilvl w:val="1"/>
+          <w:numId w:val="3"/>
+        </w:numPr>
+        <w:shd w:val="clear" w:color="auto" w:fill="FFFFFF"/>
+        <w:spacing w:before="100" w:beforeAutospacing="1" w:after="100" w:afterAutospacing="1" w:line="240" w:lineRule="auto"/>
+        <w:rPr>
+          <w:rFonts w:ascii="Segoe UI" w:eastAsia="Times New Roman" w:hAnsi="Segoe UI" w:cs="Segoe UI"/>
+          <w:color w:val="24292E"/>
+          <w:sz w:val="24"/>
+          <w:szCs w:val="24"/>
+        </w:rPr>
+      </w:pPr>
+      <w:r>
+        <w:rPr>
+          <w:rFonts w:ascii="Segoe UI" w:eastAsia="Times New Roman" w:hAnsi="Segoe UI" w:cs="Segoe UI"/>
+          <w:color w:val="24292E"/>
+          <w:sz w:val="24"/>
+          <w:szCs w:val="24"/>
+        </w:rPr>
+        <w:t>elasticnet</w:t>
+      </w:r>
+    </w:p>
+    <w:p>
+      <w:pPr>
+        <w:numPr>
+          <w:ilvl w:val="2"/>
+          <w:numId w:val="3"/>
+        </w:numPr>
+        <w:shd w:val="clear" w:color="auto" w:fill="FFFFFF"/>
+        <w:spacing w:before="100" w:beforeAutospacing="1" w:after="100" w:afterAutospacing="1" w:line="240" w:lineRule="auto"/>
+        <w:rPr>
+          <w:rFonts w:ascii="Segoe UI" w:eastAsia="Times New Roman" w:hAnsi="Segoe UI" w:cs="Segoe UI"/>
+          <w:color w:val="24292E"/>
+          <w:sz w:val="24"/>
+          <w:szCs w:val="24"/>
+        </w:rPr>
+      </w:pPr>
+      <w:r>
+        <w:rPr>
+          <w:rFonts w:ascii="Segoe UI" w:eastAsia="Times New Roman" w:hAnsi="Segoe UI" w:cs="Segoe UI"/>
+          <w:color w:val="24292E"/>
+          <w:sz w:val="24"/>
+          <w:szCs w:val="24"/>
+        </w:rPr>
+        <w:t>accuracy</w:t>
+      </w:r>
+    </w:p>
+    <w:p>
+      <w:pPr>
+        <w:numPr>
           <w:ilvl w:val="0"/>
           <w:numId w:val="3"/>
         </w:numPr>
@@ -382,19 +499,33 @@
           <w:sz w:val="24"/>
           <w:szCs w:val="24"/>
         </w:rPr>
-        <w:t xml:space="preserve">tuned </w:t>
-      </w:r>
-      <w:proofErr w:type="gramStart"/>
-      <w:r>
-        <w:rPr>
-          <w:rFonts w:ascii="Segoe UI" w:eastAsia="Times New Roman" w:hAnsi="Segoe UI" w:cs="Segoe UI"/>
-          <w:color w:val="24292E"/>
-          <w:sz w:val="24"/>
-          <w:szCs w:val="24"/>
-        </w:rPr>
-        <w:t>parameters</w:t>
-      </w:r>
-      <w:proofErr w:type="gramEnd"/>
+        <w:t>tuned parameters</w:t>
+      </w:r>
+    </w:p>
+    <w:p>
+      <w:pPr>
+        <w:numPr>
+          <w:ilvl w:val="1"/>
+          <w:numId w:val="3"/>
+        </w:numPr>
+        <w:shd w:val="clear" w:color="auto" w:fill="FFFFFF"/>
+        <w:spacing w:before="60" w:after="100" w:afterAutospacing="1" w:line="240" w:lineRule="auto"/>
+        <w:rPr>
+          <w:rFonts w:ascii="Segoe UI" w:eastAsia="Times New Roman" w:hAnsi="Segoe UI" w:cs="Segoe UI"/>
+          <w:color w:val="24292E"/>
+          <w:sz w:val="24"/>
+          <w:szCs w:val="24"/>
+        </w:rPr>
+      </w:pPr>
+      <w:r>
+        <w:rPr>
+          <w:rFonts w:ascii="Segoe UI" w:eastAsia="Times New Roman" w:hAnsi="Segoe UI" w:cs="Segoe UI"/>
+          <w:color w:val="24292E"/>
+          <w:sz w:val="24"/>
+          <w:szCs w:val="24"/>
+        </w:rPr>
+        <w:t>shown above</w:t>
+      </w:r>
     </w:p>
     <w:p>
       <w:pPr>
@@ -493,6 +624,31 @@
     <w:p>
       <w:pPr>
         <w:numPr>
+          <w:ilvl w:val="1"/>
+          <w:numId w:val="4"/>
+        </w:numPr>
+        <w:shd w:val="clear" w:color="auto" w:fill="FFFFFF"/>
+        <w:spacing w:before="100" w:beforeAutospacing="1" w:after="100" w:afterAutospacing="1" w:line="240" w:lineRule="auto"/>
+        <w:rPr>
+          <w:rFonts w:ascii="Segoe UI" w:eastAsia="Times New Roman" w:hAnsi="Segoe UI" w:cs="Segoe UI"/>
+          <w:color w:val="24292E"/>
+          <w:sz w:val="24"/>
+          <w:szCs w:val="24"/>
+        </w:rPr>
+      </w:pPr>
+      <w:r>
+        <w:rPr>
+          <w:rFonts w:ascii="Segoe UI" w:eastAsia="Times New Roman" w:hAnsi="Segoe UI" w:cs="Segoe UI"/>
+          <w:color w:val="24292E"/>
+          <w:sz w:val="24"/>
+          <w:szCs w:val="24"/>
+        </w:rPr>
+        <w:t>Correct prediction of a player’s allstar status</w:t>
+      </w:r>
+    </w:p>
+    <w:p>
+      <w:pPr>
+        <w:numPr>
           <w:ilvl w:val="0"/>
           <w:numId w:val="4"/>
         </w:numPr>
@@ -543,6 +699,31 @@
     <w:p>
       <w:pPr>
         <w:numPr>
+          <w:ilvl w:val="1"/>
+          <w:numId w:val="4"/>
+        </w:numPr>
+        <w:shd w:val="clear" w:color="auto" w:fill="FFFFFF"/>
+        <w:spacing w:before="60" w:after="100" w:afterAutospacing="1" w:line="240" w:lineRule="auto"/>
+        <w:rPr>
+          <w:rFonts w:ascii="Segoe UI" w:eastAsia="Times New Roman" w:hAnsi="Segoe UI" w:cs="Segoe UI"/>
+          <w:color w:val="24292E"/>
+          <w:sz w:val="24"/>
+          <w:szCs w:val="24"/>
+        </w:rPr>
+      </w:pPr>
+      <w:r>
+        <w:rPr>
+          <w:rFonts w:ascii="Segoe UI" w:eastAsia="Times New Roman" w:hAnsi="Segoe UI" w:cs="Segoe UI"/>
+          <w:color w:val="24292E"/>
+          <w:sz w:val="24"/>
+          <w:szCs w:val="24"/>
+        </w:rPr>
+        <w:t>low variability in the outcome variable: few allstars per season</w:t>
+      </w:r>
+    </w:p>
+    <w:p>
+      <w:pPr>
+        <w:numPr>
           <w:ilvl w:val="0"/>
           <w:numId w:val="4"/>
         </w:numPr>
@@ -562,7 +743,67 @@
           <w:sz w:val="24"/>
           <w:szCs w:val="24"/>
         </w:rPr>
+        <w:lastRenderedPageBreak/>
         <w:t>what you learned in this process</w:t>
+      </w:r>
+    </w:p>
+    <w:p>
+      <w:pPr>
+        <w:numPr>
+          <w:ilvl w:val="1"/>
+          <w:numId w:val="4"/>
+        </w:numPr>
+        <w:shd w:val="clear" w:color="auto" w:fill="FFFFFF"/>
+        <w:spacing w:before="60" w:after="100" w:afterAutospacing="1" w:line="240" w:lineRule="auto"/>
+        <w:rPr>
+          <w:rFonts w:ascii="Segoe UI" w:eastAsia="Times New Roman" w:hAnsi="Segoe UI" w:cs="Segoe UI"/>
+          <w:color w:val="24292E"/>
+          <w:sz w:val="24"/>
+          <w:szCs w:val="24"/>
+        </w:rPr>
+      </w:pPr>
+      <w:r>
+        <w:rPr>
+          <w:rFonts w:ascii="Segoe UI" w:eastAsia="Times New Roman" w:hAnsi="Segoe UI" w:cs="Segoe UI"/>
+          <w:color w:val="24292E"/>
+          <w:sz w:val="24"/>
+          <w:szCs w:val="24"/>
+        </w:rPr>
+        <w:t>outcome variability is important</w:t>
+      </w:r>
+    </w:p>
+    <w:p>
+      <w:pPr>
+        <w:numPr>
+          <w:ilvl w:val="1"/>
+          <w:numId w:val="4"/>
+        </w:numPr>
+        <w:shd w:val="clear" w:color="auto" w:fill="FFFFFF"/>
+        <w:spacing w:before="60" w:after="100" w:afterAutospacing="1" w:line="240" w:lineRule="auto"/>
+        <w:rPr>
+          <w:rFonts w:ascii="Segoe UI" w:eastAsia="Times New Roman" w:hAnsi="Segoe UI" w:cs="Segoe UI"/>
+          <w:color w:val="24292E"/>
+          <w:sz w:val="24"/>
+          <w:szCs w:val="24"/>
+        </w:rPr>
+      </w:pPr>
+      <w:r>
+        <w:rPr>
+          <w:rFonts w:ascii="Segoe UI" w:eastAsia="Times New Roman" w:hAnsi="Segoe UI" w:cs="Segoe UI"/>
+          <w:color w:val="24292E"/>
+          <w:sz w:val="24"/>
+          <w:szCs w:val="24"/>
+        </w:rPr>
+        <w:t>greater the outcome variability, the more specific you need to be in your metric</w:t>
+      </w:r>
+      <w:r>
+        <w:rPr>
+          <w:rFonts w:ascii="Segoe UI" w:eastAsia="Times New Roman" w:hAnsi="Segoe UI" w:cs="Segoe UI"/>
+          <w:color w:val="24292E"/>
+          <w:sz w:val="24"/>
+          <w:szCs w:val="24"/>
+        </w:rPr>
+        <w:t xml:space="preserve"> depending on what you are trying to estimate</w:t>
       </w:r>
     </w:p>
     <w:p>
@@ -940,7 +1181,7 @@
         <w:sz w:val="20"/>
       </w:rPr>
     </w:lvl>
-    <w:lvl w:ilvl="1" w:tentative="1">
+    <w:lvl w:ilvl="1">
       <w:start w:val="1"/>
       <w:numFmt w:val="bullet"/>
       <w:lvlText w:val="o"/>
@@ -1089,7 +1330,7 @@
         <w:sz w:val="20"/>
       </w:rPr>
     </w:lvl>
-    <w:lvl w:ilvl="1" w:tentative="1">
+    <w:lvl w:ilvl="1">
       <w:start w:val="1"/>
       <w:numFmt w:val="bullet"/>
       <w:lvlText w:val="o"/>
@@ -1105,7 +1346,7 @@
         <w:sz w:val="20"/>
       </w:rPr>
     </w:lvl>
-    <w:lvl w:ilvl="2" w:tentative="1">
+    <w:lvl w:ilvl="2">
       <w:start w:val="1"/>
       <w:numFmt w:val="bullet"/>
       <w:lvlText w:val=""/>

</xml_diff>